<commit_message>
+ Updated drafts to co-authors
</commit_message>
<xml_diff>
--- a/output/3_ConBio_review/PINP_Bird_supplement_v3.docx
+++ b/output/3_ConBio_review/PINP_Bird_supplement_v3.docx
@@ -13405,13 +13405,7 @@
                 <w:rPr>
                   <w:color w:val="000000"/>
                 </w:rPr>
-                <w:t xml:space="preserve"> </w:t>
-              </w:r>
-              <w:r>
-                <w:rPr>
-                  <w:color w:val="000000"/>
-                </w:rPr>
-                <w:t>(1)</w:t>
+                <w:t xml:space="preserve"> (1)</w:t>
               </w:r>
             </w:ins>
           </w:p>
@@ -13563,13 +13557,7 @@
                 <w:rPr>
                   <w:color w:val="000000"/>
                 </w:rPr>
-                <w:t xml:space="preserve"> </w:t>
-              </w:r>
-              <w:r>
-                <w:rPr>
-                  <w:color w:val="000000"/>
-                </w:rPr>
-                <w:t>(1)</w:t>
+                <w:t xml:space="preserve"> (1)</w:t>
               </w:r>
             </w:ins>
           </w:p>
@@ -13662,13 +13650,7 @@
                 <w:rPr>
                   <w:color w:val="000000"/>
                 </w:rPr>
-                <w:t xml:space="preserve"> </w:t>
-              </w:r>
-              <w:r>
-                <w:rPr>
-                  <w:color w:val="000000"/>
-                </w:rPr>
-                <w:t>(1)</w:t>
+                <w:t xml:space="preserve"> (1)</w:t>
               </w:r>
             </w:ins>
           </w:p>
@@ -13699,7 +13681,7 @@
                 <w:rPr>
                   <w:color w:val="000000"/>
                 </w:rPr>
-                <w:t xml:space="preserve"> (H</w:t>
+                <w:t xml:space="preserve"> (</w:t>
               </w:r>
             </w:ins>
             <w:ins w:id="32" w:author="Natasha Hardy" w:date="2021-11-30T15:15:00Z">

</xml_diff>